<commit_message>
mejore las img y lo del form
</commit_message>
<xml_diff>
--- a/carpetadeproyecto.docx
+++ b/carpetadeproyecto.docx
@@ -62,7 +62,7 @@
         </w:rPr>
         <w:t xml:space="preserve">Para el diseño y funcionalidad de la página me inspiré en sitios web que manejan una información similar con respecto a los artistas y sus obras, como por ejemplo el </w:t>
       </w:r>
-      <w:hyperlink r:id="rId4" w:history="1">
+      <w:hyperlink r:id="rId6" w:history="1">
         <w:r>
           <w:rPr>
             <w:rStyle w:val="Hipervnculo"/>
@@ -96,23 +96,7 @@
           <w:sz w:val="24"/>
           <w:szCs w:val="24"/>
         </w:rPr>
-        <w:t xml:space="preserve">Target: Apunto a un público de todas las edades, que se interesen en el arte y que quiera estar el tanto de la vida y carrera de sus artistas favoritos, así mismo de donde pueden disfrutas de su obra. Por eso aposté por una estética clara y concisa, donde los títulos llaman la atención para que sea lo más deductiva posible y puedan acceder a ella todo tipo de personas, desde los más adaptados con la tecnología, </w:t>
-      </w:r>
-      <w:r>
-        <w:rPr>
-          <w:rFonts w:ascii="Times New Roman" w:hAnsi="Times New Roman" w:cs="Times New Roman"/>
-          <w:sz w:val="24"/>
-          <w:szCs w:val="24"/>
-        </w:rPr>
-        <w:t>a los menos</w:t>
-      </w:r>
-      <w:r>
-        <w:rPr>
-          <w:rFonts w:ascii="Times New Roman" w:hAnsi="Times New Roman" w:cs="Times New Roman"/>
-          <w:sz w:val="24"/>
-          <w:szCs w:val="24"/>
-        </w:rPr>
-        <w:t>.</w:t>
+        <w:t>Target: Apunto a un público de todas las edades, que se interesen en el arte y que quiera estar el tanto de la vida y carrera de sus artistas favoritos, así mismo de donde pueden disfrutas de su obra. Por eso aposté por una estética clara y concisa, donde los títulos llaman la atención para que sea lo más deductiva posible y puedan acceder a ella todo tipo de personas, desde los más adaptados con la tecnología, a los menos.</w:t>
       </w:r>
     </w:p>
     <w:p>
@@ -4232,50 +4216,1241 @@
     </w:p>
     <w:p>
       <w:pPr>
+        <w:shd w:val="clear" w:color="auto" w:fill="FFFFFF" w:themeFill="background1"/>
         <w:tabs>
           <w:tab w:val="left" w:pos="2729"/>
         </w:tabs>
         <w:rPr>
-          <w:rFonts w:ascii="Bahnschrift SemiLight SemiConde" w:hAnsi="Bahnschrift SemiLight SemiConde" w:cs="Times New Roman"/>
-          <w:sz w:val="24"/>
-          <w:szCs w:val="24"/>
-          <w:shd w:val="clear" w:color="auto" w:fill="BDD6EE" w:themeFill="accent1" w:themeFillTint="66"/>
-        </w:rPr>
-      </w:pPr>
-      <w:bookmarkStart w:id="0" w:name="_GoBack"/>
-      <w:bookmarkEnd w:id="0"/>
-    </w:p>
-    <w:p>
-      <w:pPr>
+          <w:rFonts w:ascii="Times New Roman" w:hAnsi="Times New Roman" w:cs="Times New Roman"/>
+          <w:sz w:val="24"/>
+          <w:szCs w:val="24"/>
+          <w:shd w:val="clear" w:color="auto" w:fill="FFFFFF" w:themeFill="background1"/>
+        </w:rPr>
+      </w:pPr>
+      <w:r>
+        <w:rPr>
+          <w:rFonts w:ascii="Times New Roman" w:hAnsi="Times New Roman" w:cs="Times New Roman"/>
+          <w:sz w:val="24"/>
+          <w:szCs w:val="24"/>
+          <w:shd w:val="clear" w:color="auto" w:fill="FFFFFF" w:themeFill="background1"/>
+        </w:rPr>
+        <w:t>Este es el primer boceto. El menú de navegación se conformaba distinto al actual. Luego considere cambiarlo por no respetar la consigna y realicé uno nuevo.</w:t>
+      </w:r>
+    </w:p>
+    <w:p>
+      <w:pPr>
+        <w:shd w:val="clear" w:color="auto" w:fill="FFFFFF" w:themeFill="background1"/>
         <w:tabs>
           <w:tab w:val="left" w:pos="2729"/>
         </w:tabs>
         <w:rPr>
-          <w:rFonts w:ascii="Bahnschrift SemiLight SemiConde" w:hAnsi="Bahnschrift SemiLight SemiConde" w:cs="Times New Roman"/>
-          <w:sz w:val="24"/>
-          <w:szCs w:val="24"/>
-        </w:rPr>
-      </w:pPr>
-    </w:p>
-    <w:p>
-      <w:pPr>
+          <w:rFonts w:ascii="Times New Roman" w:hAnsi="Times New Roman" w:cs="Times New Roman"/>
+          <w:noProof/>
+          <w:sz w:val="24"/>
+          <w:szCs w:val="24"/>
+          <w:shd w:val="clear" w:color="auto" w:fill="BDD6EE" w:themeFill="accent1" w:themeFillTint="66"/>
+          <w:lang w:eastAsia="es-AR"/>
+        </w:rPr>
+      </w:pPr>
+    </w:p>
+    <w:p>
+      <w:pPr>
+        <w:shd w:val="clear" w:color="auto" w:fill="FFFFFF" w:themeFill="background1"/>
         <w:tabs>
           <w:tab w:val="left" w:pos="2729"/>
         </w:tabs>
         <w:rPr>
+          <w:rFonts w:ascii="Times New Roman" w:hAnsi="Times New Roman" w:cs="Times New Roman"/>
+          <w:noProof/>
+          <w:sz w:val="24"/>
+          <w:szCs w:val="24"/>
+          <w:shd w:val="clear" w:color="auto" w:fill="BDD6EE" w:themeFill="accent1" w:themeFillTint="66"/>
+          <w:lang w:eastAsia="es-AR"/>
+        </w:rPr>
+      </w:pPr>
+    </w:p>
+    <w:p>
+      <w:pPr>
+        <w:rPr>
+          <w:rFonts w:ascii="Times New Roman" w:hAnsi="Times New Roman" w:cs="Times New Roman"/>
+          <w:sz w:val="24"/>
+          <w:szCs w:val="24"/>
+          <w:lang w:eastAsia="es-AR"/>
+        </w:rPr>
+      </w:pPr>
+    </w:p>
+    <w:p>
+      <w:pPr>
+        <w:rPr>
+          <w:rFonts w:ascii="Times New Roman" w:hAnsi="Times New Roman" w:cs="Times New Roman"/>
+          <w:sz w:val="24"/>
+          <w:szCs w:val="24"/>
+          <w:lang w:eastAsia="es-AR"/>
+        </w:rPr>
+      </w:pPr>
+      <w:r>
+        <w:rPr>
+          <w:rFonts w:ascii="Times New Roman" w:hAnsi="Times New Roman" w:cs="Times New Roman"/>
+          <w:noProof/>
+          <w:sz w:val="24"/>
+          <w:szCs w:val="24"/>
+          <w:shd w:val="clear" w:color="auto" w:fill="BDD6EE" w:themeFill="accent1" w:themeFillTint="66"/>
+          <w:lang w:eastAsia="es-AR"/>
+        </w:rPr>
+        <w:drawing>
+          <wp:anchor distT="0" distB="0" distL="114300" distR="114300" simplePos="0" relativeHeight="251706368" behindDoc="0" locked="0" layoutInCell="1" allowOverlap="1" wp14:anchorId="0028CFF1" wp14:editId="38BDF232">
+            <wp:simplePos x="0" y="0"/>
+            <wp:positionH relativeFrom="column">
+              <wp:posOffset>226060</wp:posOffset>
+            </wp:positionH>
+            <wp:positionV relativeFrom="paragraph">
+              <wp:posOffset>-95250</wp:posOffset>
+            </wp:positionV>
+            <wp:extent cx="5151755" cy="3856355"/>
+            <wp:effectExtent l="0" t="0" r="0" b="0"/>
+            <wp:wrapThrough wrapText="bothSides">
+              <wp:wrapPolygon edited="0">
+                <wp:start x="0" y="21600"/>
+                <wp:lineTo x="21486" y="21600"/>
+                <wp:lineTo x="21486" y="153"/>
+                <wp:lineTo x="0" y="153"/>
+                <wp:lineTo x="0" y="21600"/>
+              </wp:wrapPolygon>
+            </wp:wrapThrough>
+            <wp:docPr id="6" name="Imagen 6"/>
+            <wp:cNvGraphicFramePr>
+              <a:graphicFrameLocks xmlns:a="http://schemas.openxmlformats.org/drawingml/2006/main" noChangeAspect="1"/>
+            </wp:cNvGraphicFramePr>
+            <a:graphic xmlns:a="http://schemas.openxmlformats.org/drawingml/2006/main">
+              <a:graphicData uri="http://schemas.openxmlformats.org/drawingml/2006/picture">
+                <pic:pic xmlns:pic="http://schemas.openxmlformats.org/drawingml/2006/picture">
+                  <pic:nvPicPr>
+                    <pic:cNvPr id="6" name="IMG_3673.jpeg"/>
+                    <pic:cNvPicPr/>
+                  </pic:nvPicPr>
+                  <pic:blipFill rotWithShape="1">
+                    <a:blip r:embed="rId7" cstate="print">
+                      <a:extLst>
+                        <a:ext uri="{28A0092B-C50C-407E-A947-70E740481C1C}">
+                          <a14:useLocalDpi xmlns:a14="http://schemas.microsoft.com/office/drawing/2010/main" val="0"/>
+                        </a:ext>
+                      </a:extLst>
+                    </a:blip>
+                    <a:srcRect l="5815" t="2845" r="6804" b="9933"/>
+                    <a:stretch/>
+                  </pic:blipFill>
+                  <pic:spPr bwMode="auto">
+                    <a:xfrm rot="5400000">
+                      <a:off x="0" y="0"/>
+                      <a:ext cx="5151755" cy="3856355"/>
+                    </a:xfrm>
+                    <a:prstGeom prst="rect">
+                      <a:avLst/>
+                    </a:prstGeom>
+                    <a:ln>
+                      <a:noFill/>
+                    </a:ln>
+                    <a:extLst>
+                      <a:ext uri="{53640926-AAD7-44D8-BBD7-CCE9431645EC}">
+                        <a14:shadowObscured xmlns:a14="http://schemas.microsoft.com/office/drawing/2010/main"/>
+                      </a:ext>
+                    </a:extLst>
+                  </pic:spPr>
+                </pic:pic>
+              </a:graphicData>
+            </a:graphic>
+            <wp14:sizeRelH relativeFrom="page">
+              <wp14:pctWidth>0</wp14:pctWidth>
+            </wp14:sizeRelH>
+            <wp14:sizeRelV relativeFrom="page">
+              <wp14:pctHeight>0</wp14:pctHeight>
+            </wp14:sizeRelV>
+          </wp:anchor>
+        </w:drawing>
+      </w:r>
+    </w:p>
+    <w:p>
+      <w:pPr>
+        <w:rPr>
+          <w:rFonts w:ascii="Times New Roman" w:hAnsi="Times New Roman" w:cs="Times New Roman"/>
+          <w:sz w:val="24"/>
+          <w:szCs w:val="24"/>
+          <w:lang w:eastAsia="es-AR"/>
+        </w:rPr>
+      </w:pPr>
+    </w:p>
+    <w:p>
+      <w:pPr>
+        <w:rPr>
+          <w:rFonts w:ascii="Times New Roman" w:hAnsi="Times New Roman" w:cs="Times New Roman"/>
+          <w:sz w:val="24"/>
+          <w:szCs w:val="24"/>
+          <w:lang w:eastAsia="es-AR"/>
+        </w:rPr>
+      </w:pPr>
+    </w:p>
+    <w:p>
+      <w:pPr>
+        <w:rPr>
+          <w:rFonts w:ascii="Times New Roman" w:hAnsi="Times New Roman" w:cs="Times New Roman"/>
+          <w:sz w:val="24"/>
+          <w:szCs w:val="24"/>
+          <w:lang w:eastAsia="es-AR"/>
+        </w:rPr>
+      </w:pPr>
+    </w:p>
+    <w:p>
+      <w:pPr>
+        <w:rPr>
+          <w:rFonts w:ascii="Times New Roman" w:hAnsi="Times New Roman" w:cs="Times New Roman"/>
+          <w:sz w:val="24"/>
+          <w:szCs w:val="24"/>
+          <w:lang w:eastAsia="es-AR"/>
+        </w:rPr>
+      </w:pPr>
+    </w:p>
+    <w:p>
+      <w:pPr>
+        <w:rPr>
+          <w:rFonts w:ascii="Times New Roman" w:hAnsi="Times New Roman" w:cs="Times New Roman"/>
+          <w:sz w:val="24"/>
+          <w:szCs w:val="24"/>
+          <w:lang w:eastAsia="es-AR"/>
+        </w:rPr>
+      </w:pPr>
+    </w:p>
+    <w:p>
+      <w:pPr>
+        <w:rPr>
+          <w:rFonts w:ascii="Times New Roman" w:hAnsi="Times New Roman" w:cs="Times New Roman"/>
+          <w:sz w:val="24"/>
+          <w:szCs w:val="24"/>
+          <w:lang w:eastAsia="es-AR"/>
+        </w:rPr>
+      </w:pPr>
+    </w:p>
+    <w:p>
+      <w:pPr>
+        <w:rPr>
+          <w:rFonts w:ascii="Times New Roman" w:hAnsi="Times New Roman" w:cs="Times New Roman"/>
+          <w:sz w:val="24"/>
+          <w:szCs w:val="24"/>
+          <w:lang w:eastAsia="es-AR"/>
+        </w:rPr>
+      </w:pPr>
+    </w:p>
+    <w:p>
+      <w:pPr>
+        <w:rPr>
+          <w:rFonts w:ascii="Times New Roman" w:hAnsi="Times New Roman" w:cs="Times New Roman"/>
+          <w:sz w:val="24"/>
+          <w:szCs w:val="24"/>
+          <w:lang w:eastAsia="es-AR"/>
+        </w:rPr>
+      </w:pPr>
+    </w:p>
+    <w:p>
+      <w:pPr>
+        <w:rPr>
+          <w:rFonts w:ascii="Times New Roman" w:hAnsi="Times New Roman" w:cs="Times New Roman"/>
+          <w:sz w:val="24"/>
+          <w:szCs w:val="24"/>
+          <w:lang w:eastAsia="es-AR"/>
+        </w:rPr>
+      </w:pPr>
+    </w:p>
+    <w:p>
+      <w:pPr>
+        <w:rPr>
+          <w:rFonts w:ascii="Times New Roman" w:hAnsi="Times New Roman" w:cs="Times New Roman"/>
+          <w:sz w:val="24"/>
+          <w:szCs w:val="24"/>
+          <w:lang w:eastAsia="es-AR"/>
+        </w:rPr>
+      </w:pPr>
+    </w:p>
+    <w:p>
+      <w:pPr>
+        <w:rPr>
+          <w:rFonts w:ascii="Times New Roman" w:hAnsi="Times New Roman" w:cs="Times New Roman"/>
+          <w:sz w:val="24"/>
+          <w:szCs w:val="24"/>
+          <w:lang w:eastAsia="es-AR"/>
+        </w:rPr>
+      </w:pPr>
+    </w:p>
+    <w:p>
+      <w:pPr>
+        <w:rPr>
+          <w:rFonts w:ascii="Times New Roman" w:hAnsi="Times New Roman" w:cs="Times New Roman"/>
+          <w:sz w:val="24"/>
+          <w:szCs w:val="24"/>
+          <w:lang w:eastAsia="es-AR"/>
+        </w:rPr>
+      </w:pPr>
+    </w:p>
+    <w:p>
+      <w:pPr>
+        <w:rPr>
+          <w:rFonts w:ascii="Times New Roman" w:hAnsi="Times New Roman" w:cs="Times New Roman"/>
+          <w:sz w:val="24"/>
+          <w:szCs w:val="24"/>
+          <w:lang w:eastAsia="es-AR"/>
+        </w:rPr>
+      </w:pPr>
+    </w:p>
+    <w:p>
+      <w:pPr>
+        <w:rPr>
+          <w:rFonts w:ascii="Times New Roman" w:hAnsi="Times New Roman" w:cs="Times New Roman"/>
+          <w:sz w:val="24"/>
+          <w:szCs w:val="24"/>
+          <w:lang w:eastAsia="es-AR"/>
+        </w:rPr>
+      </w:pPr>
+    </w:p>
+    <w:p>
+      <w:pPr>
+        <w:rPr>
+          <w:rFonts w:ascii="Times New Roman" w:hAnsi="Times New Roman" w:cs="Times New Roman"/>
+          <w:noProof/>
+          <w:sz w:val="24"/>
+          <w:szCs w:val="24"/>
+          <w:shd w:val="clear" w:color="auto" w:fill="BDD6EE" w:themeFill="accent1" w:themeFillTint="66"/>
+          <w:lang w:eastAsia="es-AR"/>
+        </w:rPr>
+      </w:pPr>
+    </w:p>
+    <w:p>
+      <w:pPr>
+        <w:rPr>
+          <w:rFonts w:ascii="Times New Roman" w:hAnsi="Times New Roman" w:cs="Times New Roman"/>
+          <w:sz w:val="24"/>
+          <w:szCs w:val="24"/>
+          <w:lang w:eastAsia="es-AR"/>
+        </w:rPr>
+      </w:pPr>
+      <w:r>
+        <w:rPr>
+          <w:rFonts w:ascii="Times New Roman" w:hAnsi="Times New Roman" w:cs="Times New Roman"/>
+          <w:noProof/>
+          <w:sz w:val="24"/>
+          <w:szCs w:val="24"/>
+          <w:shd w:val="clear" w:color="auto" w:fill="BDD6EE" w:themeFill="accent1" w:themeFillTint="66"/>
+          <w:lang w:eastAsia="es-AR"/>
+        </w:rPr>
+        <w:lastRenderedPageBreak/>
+        <w:drawing>
+          <wp:anchor distT="0" distB="0" distL="114300" distR="114300" simplePos="0" relativeHeight="251707392" behindDoc="0" locked="0" layoutInCell="1" allowOverlap="1" wp14:anchorId="20718C35" wp14:editId="3F1CA06D">
+            <wp:simplePos x="0" y="0"/>
+            <wp:positionH relativeFrom="column">
+              <wp:posOffset>1115060</wp:posOffset>
+            </wp:positionH>
+            <wp:positionV relativeFrom="paragraph">
+              <wp:posOffset>341630</wp:posOffset>
+            </wp:positionV>
+            <wp:extent cx="3130550" cy="4328160"/>
+            <wp:effectExtent l="0" t="8255" r="4445" b="4445"/>
+            <wp:wrapThrough wrapText="bothSides">
+              <wp:wrapPolygon edited="0">
+                <wp:start x="-57" y="21559"/>
+                <wp:lineTo x="21499" y="21559"/>
+                <wp:lineTo x="21499" y="73"/>
+                <wp:lineTo x="-57" y="73"/>
+                <wp:lineTo x="-57" y="21559"/>
+              </wp:wrapPolygon>
+            </wp:wrapThrough>
+            <wp:docPr id="7" name="Imagen 7"/>
+            <wp:cNvGraphicFramePr>
+              <a:graphicFrameLocks xmlns:a="http://schemas.openxmlformats.org/drawingml/2006/main" noChangeAspect="1"/>
+            </wp:cNvGraphicFramePr>
+            <a:graphic xmlns:a="http://schemas.openxmlformats.org/drawingml/2006/main">
+              <a:graphicData uri="http://schemas.openxmlformats.org/drawingml/2006/picture">
+                <pic:pic xmlns:pic="http://schemas.openxmlformats.org/drawingml/2006/picture">
+                  <pic:nvPicPr>
+                    <pic:cNvPr id="7" name="IMG_3674.jpeg"/>
+                    <pic:cNvPicPr/>
+                  </pic:nvPicPr>
+                  <pic:blipFill rotWithShape="1">
+                    <a:blip r:embed="rId8" cstate="print">
+                      <a:extLst>
+                        <a:ext uri="{28A0092B-C50C-407E-A947-70E740481C1C}">
+                          <a14:useLocalDpi xmlns:a14="http://schemas.microsoft.com/office/drawing/2010/main" val="0"/>
+                        </a:ext>
+                      </a:extLst>
+                    </a:blip>
+                    <a:srcRect l="20188" t="4686" r="29817" b="3164"/>
+                    <a:stretch/>
+                  </pic:blipFill>
+                  <pic:spPr bwMode="auto">
+                    <a:xfrm rot="5400000">
+                      <a:off x="0" y="0"/>
+                      <a:ext cx="3130550" cy="4328160"/>
+                    </a:xfrm>
+                    <a:prstGeom prst="rect">
+                      <a:avLst/>
+                    </a:prstGeom>
+                    <a:ln>
+                      <a:noFill/>
+                    </a:ln>
+                    <a:extLst>
+                      <a:ext uri="{53640926-AAD7-44D8-BBD7-CCE9431645EC}">
+                        <a14:shadowObscured xmlns:a14="http://schemas.microsoft.com/office/drawing/2010/main"/>
+                      </a:ext>
+                    </a:extLst>
+                  </pic:spPr>
+                </pic:pic>
+              </a:graphicData>
+            </a:graphic>
+            <wp14:sizeRelH relativeFrom="page">
+              <wp14:pctWidth>0</wp14:pctWidth>
+            </wp14:sizeRelH>
+            <wp14:sizeRelV relativeFrom="page">
+              <wp14:pctHeight>0</wp14:pctHeight>
+            </wp14:sizeRelV>
+          </wp:anchor>
+        </w:drawing>
+      </w:r>
+      <w:r>
+        <w:rPr>
+          <w:rFonts w:ascii="Times New Roman" w:hAnsi="Times New Roman" w:cs="Times New Roman"/>
+          <w:sz w:val="24"/>
+          <w:szCs w:val="24"/>
+          <w:lang w:eastAsia="es-AR"/>
+        </w:rPr>
+        <w:t>Este es el segundo boceto, donde muestro el menú de navegación corregido y como se verían las páginas y subpáginas de artistas. En el menú se ve la home page y los artistas cada uno por su nombre.</w:t>
+      </w:r>
+    </w:p>
+    <w:p>
+      <w:pPr>
+        <w:shd w:val="clear" w:color="auto" w:fill="FFFFFF" w:themeFill="background1"/>
+        <w:tabs>
+          <w:tab w:val="left" w:pos="2729"/>
+        </w:tabs>
+        <w:rPr>
+          <w:rFonts w:ascii="Times New Roman" w:hAnsi="Times New Roman" w:cs="Times New Roman"/>
+          <w:sz w:val="24"/>
+          <w:szCs w:val="24"/>
+          <w:shd w:val="clear" w:color="auto" w:fill="BDD6EE" w:themeFill="accent1" w:themeFillTint="66"/>
+        </w:rPr>
+      </w:pPr>
+    </w:p>
+    <w:p>
+      <w:pPr>
+        <w:tabs>
+          <w:tab w:val="left" w:pos="2729"/>
+        </w:tabs>
+        <w:rPr>
           <w:rFonts w:ascii="Bahnschrift SemiLight SemiConde" w:hAnsi="Bahnschrift SemiLight SemiConde" w:cs="Times New Roman"/>
           <w:sz w:val="24"/>
           <w:szCs w:val="24"/>
-        </w:rPr>
-      </w:pPr>
-      <w:r>
+          <w:shd w:val="clear" w:color="auto" w:fill="BDD6EE" w:themeFill="accent1" w:themeFillTint="66"/>
+        </w:rPr>
+      </w:pPr>
+    </w:p>
+    <w:p>
+      <w:pPr>
+        <w:tabs>
+          <w:tab w:val="left" w:pos="2729"/>
+        </w:tabs>
         <w:rPr>
           <w:rFonts w:ascii="Bahnschrift SemiLight SemiConde" w:hAnsi="Bahnschrift SemiLight SemiConde" w:cs="Times New Roman"/>
           <w:sz w:val="24"/>
           <w:szCs w:val="24"/>
           <w:shd w:val="clear" w:color="auto" w:fill="BDD6EE" w:themeFill="accent1" w:themeFillTint="66"/>
         </w:rPr>
+      </w:pPr>
+    </w:p>
+    <w:p>
+      <w:pPr>
+        <w:tabs>
+          <w:tab w:val="left" w:pos="2729"/>
+        </w:tabs>
+        <w:rPr>
+          <w:rFonts w:ascii="Bahnschrift SemiLight SemiConde" w:hAnsi="Bahnschrift SemiLight SemiConde" w:cs="Times New Roman"/>
+          <w:sz w:val="24"/>
+          <w:szCs w:val="24"/>
+          <w:shd w:val="clear" w:color="auto" w:fill="BDD6EE" w:themeFill="accent1" w:themeFillTint="66"/>
+        </w:rPr>
+      </w:pPr>
+    </w:p>
+    <w:p>
+      <w:pPr>
+        <w:tabs>
+          <w:tab w:val="left" w:pos="2729"/>
+        </w:tabs>
+        <w:rPr>
+          <w:rFonts w:ascii="Bahnschrift SemiLight SemiConde" w:hAnsi="Bahnschrift SemiLight SemiConde" w:cs="Times New Roman"/>
+          <w:sz w:val="24"/>
+          <w:szCs w:val="24"/>
+          <w:shd w:val="clear" w:color="auto" w:fill="BDD6EE" w:themeFill="accent1" w:themeFillTint="66"/>
+        </w:rPr>
+      </w:pPr>
+    </w:p>
+    <w:p>
+      <w:pPr>
+        <w:tabs>
+          <w:tab w:val="left" w:pos="2729"/>
+        </w:tabs>
+        <w:rPr>
+          <w:rFonts w:ascii="Bahnschrift SemiLight SemiConde" w:hAnsi="Bahnschrift SemiLight SemiConde" w:cs="Times New Roman"/>
+          <w:sz w:val="24"/>
+          <w:szCs w:val="24"/>
+          <w:shd w:val="clear" w:color="auto" w:fill="BDD6EE" w:themeFill="accent1" w:themeFillTint="66"/>
+        </w:rPr>
+      </w:pPr>
+    </w:p>
+    <w:p>
+      <w:pPr>
+        <w:tabs>
+          <w:tab w:val="left" w:pos="2729"/>
+        </w:tabs>
+        <w:rPr>
+          <w:rFonts w:ascii="Bahnschrift SemiLight SemiConde" w:hAnsi="Bahnschrift SemiLight SemiConde" w:cs="Times New Roman"/>
+          <w:sz w:val="24"/>
+          <w:szCs w:val="24"/>
+          <w:shd w:val="clear" w:color="auto" w:fill="BDD6EE" w:themeFill="accent1" w:themeFillTint="66"/>
+        </w:rPr>
+      </w:pPr>
+    </w:p>
+    <w:p>
+      <w:pPr>
+        <w:tabs>
+          <w:tab w:val="left" w:pos="2729"/>
+        </w:tabs>
+        <w:rPr>
+          <w:rFonts w:ascii="Bahnschrift SemiLight SemiConde" w:hAnsi="Bahnschrift SemiLight SemiConde" w:cs="Times New Roman"/>
+          <w:sz w:val="24"/>
+          <w:szCs w:val="24"/>
+          <w:shd w:val="clear" w:color="auto" w:fill="BDD6EE" w:themeFill="accent1" w:themeFillTint="66"/>
+        </w:rPr>
+      </w:pPr>
+    </w:p>
+    <w:p>
+      <w:pPr>
+        <w:tabs>
+          <w:tab w:val="left" w:pos="2729"/>
+        </w:tabs>
+        <w:rPr>
+          <w:rFonts w:ascii="Bahnschrift SemiLight SemiConde" w:hAnsi="Bahnschrift SemiLight SemiConde" w:cs="Times New Roman"/>
+          <w:sz w:val="24"/>
+          <w:szCs w:val="24"/>
+          <w:shd w:val="clear" w:color="auto" w:fill="BDD6EE" w:themeFill="accent1" w:themeFillTint="66"/>
+        </w:rPr>
+      </w:pPr>
+    </w:p>
+    <w:p>
+      <w:pPr>
+        <w:tabs>
+          <w:tab w:val="left" w:pos="2729"/>
+        </w:tabs>
+        <w:rPr>
+          <w:rFonts w:ascii="Bahnschrift SemiLight SemiConde" w:hAnsi="Bahnschrift SemiLight SemiConde" w:cs="Times New Roman"/>
+          <w:sz w:val="24"/>
+          <w:szCs w:val="24"/>
+          <w:shd w:val="clear" w:color="auto" w:fill="BDD6EE" w:themeFill="accent1" w:themeFillTint="66"/>
+        </w:rPr>
+      </w:pPr>
+    </w:p>
+    <w:p>
+      <w:pPr>
+        <w:tabs>
+          <w:tab w:val="left" w:pos="2729"/>
+        </w:tabs>
+        <w:rPr>
+          <w:rFonts w:ascii="Bahnschrift SemiLight SemiConde" w:hAnsi="Bahnschrift SemiLight SemiConde" w:cs="Times New Roman"/>
+          <w:sz w:val="24"/>
+          <w:szCs w:val="24"/>
+          <w:shd w:val="clear" w:color="auto" w:fill="BDD6EE" w:themeFill="accent1" w:themeFillTint="66"/>
+        </w:rPr>
+      </w:pPr>
+    </w:p>
+    <w:p>
+      <w:pPr>
+        <w:tabs>
+          <w:tab w:val="left" w:pos="2729"/>
+        </w:tabs>
+        <w:rPr>
+          <w:rFonts w:ascii="Bahnschrift SemiLight SemiConde" w:hAnsi="Bahnschrift SemiLight SemiConde" w:cs="Times New Roman"/>
+          <w:sz w:val="24"/>
+          <w:szCs w:val="24"/>
+          <w:shd w:val="clear" w:color="auto" w:fill="BDD6EE" w:themeFill="accent1" w:themeFillTint="66"/>
+        </w:rPr>
+      </w:pPr>
+    </w:p>
+    <w:p>
+      <w:pPr>
+        <w:tabs>
+          <w:tab w:val="left" w:pos="2729"/>
+        </w:tabs>
+        <w:rPr>
+          <w:rFonts w:ascii="Bahnschrift SemiLight SemiConde" w:hAnsi="Bahnschrift SemiLight SemiConde" w:cs="Times New Roman"/>
+          <w:sz w:val="24"/>
+          <w:szCs w:val="24"/>
+          <w:shd w:val="clear" w:color="auto" w:fill="BDD6EE" w:themeFill="accent1" w:themeFillTint="66"/>
+        </w:rPr>
+      </w:pPr>
+    </w:p>
+    <w:p>
+      <w:pPr>
+        <w:tabs>
+          <w:tab w:val="left" w:pos="2729"/>
+        </w:tabs>
+        <w:rPr>
+          <w:rFonts w:ascii="Bahnschrift SemiLight SemiConde" w:hAnsi="Bahnschrift SemiLight SemiConde" w:cs="Times New Roman"/>
+          <w:sz w:val="24"/>
+          <w:szCs w:val="24"/>
+          <w:shd w:val="clear" w:color="auto" w:fill="BDD6EE" w:themeFill="accent1" w:themeFillTint="66"/>
+        </w:rPr>
+      </w:pPr>
+      <w:r>
+        <w:rPr>
+          <w:rFonts w:ascii="Bahnschrift SemiLight SemiConde" w:hAnsi="Bahnschrift SemiLight SemiConde" w:cs="Times New Roman"/>
+          <w:sz w:val="24"/>
+          <w:szCs w:val="24"/>
+          <w:shd w:val="clear" w:color="auto" w:fill="BDD6EE" w:themeFill="accent1" w:themeFillTint="66"/>
+        </w:rPr>
         <w:t xml:space="preserve"> Registro de desarrollo</w:t>
+      </w:r>
+    </w:p>
+    <w:p>
+      <w:pPr>
+        <w:tabs>
+          <w:tab w:val="left" w:pos="2729"/>
+        </w:tabs>
+        <w:rPr>
+          <w:rFonts w:ascii="Times New Roman" w:hAnsi="Times New Roman" w:cs="Times New Roman"/>
+          <w:sz w:val="24"/>
+          <w:szCs w:val="24"/>
+        </w:rPr>
+      </w:pPr>
+      <w:r>
+        <w:rPr>
+          <w:rFonts w:ascii="Times New Roman" w:hAnsi="Times New Roman" w:cs="Times New Roman"/>
+          <w:sz w:val="24"/>
+          <w:szCs w:val="24"/>
+        </w:rPr>
+        <w:t xml:space="preserve">Decidí usar </w:t>
+      </w:r>
+      <w:proofErr w:type="spellStart"/>
+      <w:r>
+        <w:rPr>
+          <w:rFonts w:ascii="Times New Roman" w:hAnsi="Times New Roman" w:cs="Times New Roman"/>
+          <w:sz w:val="24"/>
+          <w:szCs w:val="24"/>
+        </w:rPr>
+        <w:t>Bootstrap</w:t>
+      </w:r>
+      <w:proofErr w:type="spellEnd"/>
+      <w:r>
+        <w:rPr>
+          <w:rFonts w:ascii="Times New Roman" w:hAnsi="Times New Roman" w:cs="Times New Roman"/>
+          <w:sz w:val="24"/>
+          <w:szCs w:val="24"/>
+        </w:rPr>
+        <w:t xml:space="preserve"> porque es el Framework con el que tengo más experiencia.</w:t>
+      </w:r>
+    </w:p>
+    <w:p>
+      <w:pPr>
+        <w:tabs>
+          <w:tab w:val="left" w:pos="2729"/>
+        </w:tabs>
+        <w:rPr>
+          <w:rFonts w:ascii="Times New Roman" w:hAnsi="Times New Roman" w:cs="Times New Roman"/>
+          <w:sz w:val="24"/>
+          <w:szCs w:val="24"/>
+        </w:rPr>
+      </w:pPr>
+      <w:r>
+        <w:rPr>
+          <w:rFonts w:ascii="Times New Roman" w:hAnsi="Times New Roman" w:cs="Times New Roman"/>
+          <w:sz w:val="24"/>
+          <w:szCs w:val="24"/>
+        </w:rPr>
+        <w:t>Mi primera idea se trata de crear una página de divulgación de artistas únicamente nacionales, como a modo de museo o galería nacional. Quiero facilitar información de tres artistas hombres y tres mujeres, de los cuales voy a propiciar sus obras para ver a modo de galería. Me gustaría que las paginas tengan el diseño referido a cada artista y que la página principal sea lo más</w:t>
+      </w:r>
+      <w:r>
+        <w:rPr>
+          <w:rFonts w:ascii="Times New Roman" w:hAnsi="Times New Roman" w:cs="Times New Roman"/>
+          <w:sz w:val="24"/>
+          <w:szCs w:val="24"/>
+        </w:rPr>
+        <w:t xml:space="preserve"> neutra posible.</w:t>
+      </w:r>
+    </w:p>
+    <w:p>
+      <w:pPr>
+        <w:tabs>
+          <w:tab w:val="left" w:pos="2729"/>
+        </w:tabs>
+        <w:rPr>
+          <w:rFonts w:ascii="Times New Roman" w:hAnsi="Times New Roman" w:cs="Times New Roman"/>
+          <w:sz w:val="24"/>
+          <w:szCs w:val="24"/>
+        </w:rPr>
+      </w:pPr>
+      <w:r>
+        <w:rPr>
+          <w:rFonts w:ascii="Times New Roman" w:hAnsi="Times New Roman" w:cs="Times New Roman"/>
+          <w:sz w:val="24"/>
+          <w:szCs w:val="24"/>
+        </w:rPr>
+        <w:t>Idea: la galería va a estar ordenada por orden de nacimiento, a modo de línea temporal.</w:t>
+      </w:r>
+    </w:p>
+    <w:p>
+      <w:pPr>
+        <w:tabs>
+          <w:tab w:val="left" w:pos="2729"/>
+        </w:tabs>
+        <w:rPr>
+          <w:rFonts w:ascii="Times New Roman" w:hAnsi="Times New Roman" w:cs="Times New Roman"/>
+          <w:sz w:val="24"/>
+          <w:szCs w:val="24"/>
+        </w:rPr>
+      </w:pPr>
+      <w:r>
+        <w:rPr>
+          <w:rFonts w:ascii="Times New Roman" w:hAnsi="Times New Roman" w:cs="Times New Roman"/>
+          <w:sz w:val="24"/>
+          <w:szCs w:val="24"/>
+        </w:rPr>
+        <w:t xml:space="preserve">Luego de varios días de desarrollo noté que no cumplía con la consigna de requerimiento de 6 páginas principales y 6 subsecciones por lo que tuve que cambiar el diseño y diagramación como hable en el punto anterior. El menú de navegación también se vio afectado. Así como también el encarpetado. Ahora cree una carpeta por cada uno de los artistas con su respectivo index.html y dentro de ellas las subcarpetas </w:t>
+      </w:r>
+      <w:proofErr w:type="spellStart"/>
+      <w:r>
+        <w:rPr>
+          <w:rFonts w:ascii="Times New Roman" w:hAnsi="Times New Roman" w:cs="Times New Roman"/>
+          <w:sz w:val="24"/>
+          <w:szCs w:val="24"/>
+        </w:rPr>
+        <w:t>img</w:t>
+      </w:r>
+      <w:proofErr w:type="spellEnd"/>
+      <w:r>
+        <w:rPr>
+          <w:rFonts w:ascii="Times New Roman" w:hAnsi="Times New Roman" w:cs="Times New Roman"/>
+          <w:sz w:val="24"/>
+          <w:szCs w:val="24"/>
+        </w:rPr>
+        <w:t>, con imágenes únicamente del artista.</w:t>
+      </w:r>
+    </w:p>
+    <w:p>
+      <w:pPr>
+        <w:tabs>
+          <w:tab w:val="left" w:pos="2729"/>
+        </w:tabs>
+        <w:rPr>
+          <w:rFonts w:ascii="Times New Roman" w:hAnsi="Times New Roman" w:cs="Times New Roman"/>
+          <w:sz w:val="24"/>
+          <w:szCs w:val="24"/>
+        </w:rPr>
+      </w:pPr>
+      <w:r>
+        <w:rPr>
+          <w:rFonts w:ascii="Times New Roman" w:hAnsi="Times New Roman" w:cs="Times New Roman"/>
+          <w:sz w:val="24"/>
+          <w:szCs w:val="24"/>
+        </w:rPr>
+        <w:t>Las galerías van a tener interacción con Java Script para agrandar las imágenes.</w:t>
+      </w:r>
+    </w:p>
+    <w:p>
+      <w:pPr>
+        <w:tabs>
+          <w:tab w:val="left" w:pos="2729"/>
+        </w:tabs>
+        <w:rPr>
+          <w:rFonts w:ascii="Times New Roman" w:hAnsi="Times New Roman" w:cs="Times New Roman"/>
+          <w:sz w:val="24"/>
+          <w:szCs w:val="24"/>
+        </w:rPr>
+      </w:pPr>
+    </w:p>
+    <w:p>
+      <w:pPr>
+        <w:tabs>
+          <w:tab w:val="left" w:pos="2729"/>
+        </w:tabs>
+        <w:rPr>
+          <w:rFonts w:ascii="Times New Roman" w:hAnsi="Times New Roman" w:cs="Times New Roman"/>
+          <w:sz w:val="24"/>
+          <w:szCs w:val="24"/>
+        </w:rPr>
+      </w:pPr>
+    </w:p>
+    <w:p>
+      <w:pPr>
+        <w:tabs>
+          <w:tab w:val="left" w:pos="2729"/>
+        </w:tabs>
+        <w:rPr>
+          <w:rFonts w:ascii="Bahnschrift SemiLight SemiConde" w:hAnsi="Bahnschrift SemiLight SemiConde" w:cs="Times New Roman"/>
+          <w:sz w:val="24"/>
+          <w:szCs w:val="24"/>
+        </w:rPr>
+      </w:pPr>
+      <w:r>
+        <w:rPr>
+          <w:rFonts w:ascii="Bahnschrift SemiLight SemiConde" w:hAnsi="Bahnschrift SemiLight SemiConde" w:cs="Times New Roman"/>
+          <w:sz w:val="24"/>
+          <w:szCs w:val="24"/>
+          <w:shd w:val="clear" w:color="auto" w:fill="BDD6EE" w:themeFill="accent1" w:themeFillTint="66"/>
+        </w:rPr>
+        <w:lastRenderedPageBreak/>
+        <w:t>Juego</w:t>
+      </w:r>
+    </w:p>
+    <w:p>
+      <w:pPr>
+        <w:tabs>
+          <w:tab w:val="left" w:pos="2729"/>
+        </w:tabs>
+        <w:rPr>
+          <w:rFonts w:ascii="Times New Roman" w:hAnsi="Times New Roman" w:cs="Times New Roman"/>
+          <w:sz w:val="24"/>
+          <w:szCs w:val="24"/>
+        </w:rPr>
+      </w:pPr>
+      <w:r>
+        <w:rPr>
+          <w:rFonts w:ascii="Times New Roman" w:hAnsi="Times New Roman" w:cs="Times New Roman"/>
+          <w:sz w:val="24"/>
+          <w:szCs w:val="24"/>
+        </w:rPr>
+        <w:t xml:space="preserve">Para realizar el juego use una base de un juego anterior y use ayuda de </w:t>
+      </w:r>
+      <w:proofErr w:type="spellStart"/>
+      <w:r>
+        <w:rPr>
+          <w:rFonts w:ascii="Times New Roman" w:hAnsi="Times New Roman" w:cs="Times New Roman"/>
+          <w:sz w:val="24"/>
+          <w:szCs w:val="24"/>
+        </w:rPr>
+        <w:t>ChatGPT</w:t>
+      </w:r>
+      <w:proofErr w:type="spellEnd"/>
+      <w:r>
+        <w:rPr>
+          <w:rFonts w:ascii="Times New Roman" w:hAnsi="Times New Roman" w:cs="Times New Roman"/>
+          <w:sz w:val="24"/>
+          <w:szCs w:val="24"/>
+        </w:rPr>
+        <w:t xml:space="preserve"> para optimizar y agregar funcionalidades con JavaScript que me faltaban.</w:t>
+      </w:r>
+    </w:p>
+    <w:p>
+      <w:pPr>
+        <w:tabs>
+          <w:tab w:val="left" w:pos="2729"/>
+        </w:tabs>
+        <w:rPr>
+          <w:rFonts w:ascii="Times New Roman" w:hAnsi="Times New Roman" w:cs="Times New Roman"/>
+          <w:sz w:val="24"/>
+          <w:szCs w:val="24"/>
+        </w:rPr>
+      </w:pPr>
+      <w:r>
+        <w:rPr>
+          <w:rFonts w:ascii="Times New Roman" w:hAnsi="Times New Roman" w:cs="Times New Roman"/>
+          <w:sz w:val="24"/>
+          <w:szCs w:val="24"/>
+        </w:rPr>
+        <w:drawing>
+          <wp:inline distT="0" distB="0" distL="0" distR="0" wp14:anchorId="0BC725EB" wp14:editId="20EBAAEA">
+            <wp:extent cx="5400040" cy="842645"/>
+            <wp:effectExtent l="0" t="0" r="0" b="0"/>
+            <wp:docPr id="3" name="Imagen 3"/>
+            <wp:cNvGraphicFramePr>
+              <a:graphicFrameLocks xmlns:a="http://schemas.openxmlformats.org/drawingml/2006/main" noChangeAspect="1"/>
+            </wp:cNvGraphicFramePr>
+            <a:graphic xmlns:a="http://schemas.openxmlformats.org/drawingml/2006/main">
+              <a:graphicData uri="http://schemas.openxmlformats.org/drawingml/2006/picture">
+                <pic:pic xmlns:pic="http://schemas.openxmlformats.org/drawingml/2006/picture">
+                  <pic:nvPicPr>
+                    <pic:cNvPr id="1" name=""/>
+                    <pic:cNvPicPr/>
+                  </pic:nvPicPr>
+                  <pic:blipFill>
+                    <a:blip r:embed="rId9"/>
+                    <a:stretch>
+                      <a:fillRect/>
+                    </a:stretch>
+                  </pic:blipFill>
+                  <pic:spPr>
+                    <a:xfrm>
+                      <a:off x="0" y="0"/>
+                      <a:ext cx="5400040" cy="842645"/>
+                    </a:xfrm>
+                    <a:prstGeom prst="rect">
+                      <a:avLst/>
+                    </a:prstGeom>
+                  </pic:spPr>
+                </pic:pic>
+              </a:graphicData>
+            </a:graphic>
+          </wp:inline>
+        </w:drawing>
+      </w:r>
+      <w:r>
+        <w:rPr>
+          <w:rFonts w:ascii="Times New Roman" w:hAnsi="Times New Roman" w:cs="Times New Roman"/>
+          <w:sz w:val="24"/>
+          <w:szCs w:val="24"/>
+        </w:rPr>
+        <w:t xml:space="preserve">  </w:t>
+      </w:r>
+    </w:p>
+    <w:p>
+      <w:pPr>
+        <w:tabs>
+          <w:tab w:val="left" w:pos="2729"/>
+        </w:tabs>
+        <w:rPr>
+          <w:rFonts w:ascii="Times New Roman" w:hAnsi="Times New Roman" w:cs="Times New Roman"/>
+          <w:sz w:val="24"/>
+          <w:szCs w:val="24"/>
+        </w:rPr>
+      </w:pPr>
+      <w:r>
+        <w:rPr>
+          <w:rFonts w:ascii="Times New Roman" w:hAnsi="Times New Roman" w:cs="Times New Roman"/>
+          <w:sz w:val="24"/>
+          <w:szCs w:val="24"/>
+        </w:rPr>
+        <w:drawing>
+          <wp:inline distT="0" distB="0" distL="0" distR="0" wp14:anchorId="13A83C2B" wp14:editId="2DDE16A2">
+            <wp:extent cx="5400040" cy="3110230"/>
+            <wp:effectExtent l="0" t="0" r="0" b="0"/>
+            <wp:docPr id="4" name="Imagen 4"/>
+            <wp:cNvGraphicFramePr>
+              <a:graphicFrameLocks xmlns:a="http://schemas.openxmlformats.org/drawingml/2006/main" noChangeAspect="1"/>
+            </wp:cNvGraphicFramePr>
+            <a:graphic xmlns:a="http://schemas.openxmlformats.org/drawingml/2006/main">
+              <a:graphicData uri="http://schemas.openxmlformats.org/drawingml/2006/picture">
+                <pic:pic xmlns:pic="http://schemas.openxmlformats.org/drawingml/2006/picture">
+                  <pic:nvPicPr>
+                    <pic:cNvPr id="1" name=""/>
+                    <pic:cNvPicPr/>
+                  </pic:nvPicPr>
+                  <pic:blipFill>
+                    <a:blip r:embed="rId10"/>
+                    <a:stretch>
+                      <a:fillRect/>
+                    </a:stretch>
+                  </pic:blipFill>
+                  <pic:spPr>
+                    <a:xfrm>
+                      <a:off x="0" y="0"/>
+                      <a:ext cx="5400040" cy="3110230"/>
+                    </a:xfrm>
+                    <a:prstGeom prst="rect">
+                      <a:avLst/>
+                    </a:prstGeom>
+                  </pic:spPr>
+                </pic:pic>
+              </a:graphicData>
+            </a:graphic>
+          </wp:inline>
+        </w:drawing>
+      </w:r>
+    </w:p>
+    <w:p>
+      <w:pPr>
+        <w:rPr>
+          <w:rFonts w:ascii="Times New Roman" w:hAnsi="Times New Roman" w:cs="Times New Roman"/>
+          <w:sz w:val="24"/>
+          <w:szCs w:val="24"/>
+        </w:rPr>
+      </w:pPr>
+      <w:r>
+        <w:rPr>
+          <w:rFonts w:ascii="Times New Roman" w:hAnsi="Times New Roman" w:cs="Times New Roman"/>
+          <w:sz w:val="24"/>
+          <w:szCs w:val="24"/>
+        </w:rPr>
+        <w:t xml:space="preserve">Tome la idea de usar la librería </w:t>
+      </w:r>
+      <w:proofErr w:type="spellStart"/>
+      <w:r>
+        <w:rPr>
+          <w:rFonts w:ascii="Times New Roman" w:hAnsi="Times New Roman" w:cs="Times New Roman"/>
+          <w:sz w:val="24"/>
+          <w:szCs w:val="24"/>
+          <w:shd w:val="clear" w:color="auto" w:fill="AEAAAA" w:themeFill="background2" w:themeFillShade="BF"/>
+        </w:rPr>
+        <w:t>canvas-confetti</w:t>
+      </w:r>
+      <w:proofErr w:type="spellEnd"/>
+      <w:r>
+        <w:rPr>
+          <w:rFonts w:ascii="Times New Roman" w:hAnsi="Times New Roman" w:cs="Times New Roman"/>
+          <w:sz w:val="24"/>
+          <w:szCs w:val="24"/>
+        </w:rPr>
+        <w:t xml:space="preserve"> para agregarle una interacción ya que además era parte de la consigna. </w:t>
+      </w:r>
+    </w:p>
+    <w:p>
+      <w:pPr>
+        <w:rPr>
+          <w:rFonts w:ascii="Times New Roman" w:hAnsi="Times New Roman" w:cs="Times New Roman"/>
+          <w:sz w:val="24"/>
+          <w:szCs w:val="24"/>
+        </w:rPr>
+      </w:pPr>
+      <w:r>
+        <w:rPr>
+          <w:rFonts w:ascii="Times New Roman" w:hAnsi="Times New Roman" w:cs="Times New Roman"/>
+          <w:sz w:val="24"/>
+          <w:szCs w:val="24"/>
+        </w:rPr>
+        <w:drawing>
+          <wp:anchor distT="0" distB="0" distL="114300" distR="114300" simplePos="0" relativeHeight="251705344" behindDoc="0" locked="0" layoutInCell="1" allowOverlap="1" wp14:anchorId="71CE7E3A" wp14:editId="19CD67B1">
+            <wp:simplePos x="0" y="0"/>
+            <wp:positionH relativeFrom="margin">
+              <wp:posOffset>0</wp:posOffset>
+            </wp:positionH>
+            <wp:positionV relativeFrom="margin">
+              <wp:posOffset>6622655</wp:posOffset>
+            </wp:positionV>
+            <wp:extent cx="5400040" cy="2848303"/>
+            <wp:effectExtent l="0" t="0" r="0" b="9525"/>
+            <wp:wrapSquare wrapText="bothSides"/>
+            <wp:docPr id="5" name="Imagen 5"/>
+            <wp:cNvGraphicFramePr>
+              <a:graphicFrameLocks xmlns:a="http://schemas.openxmlformats.org/drawingml/2006/main" noChangeAspect="1"/>
+            </wp:cNvGraphicFramePr>
+            <a:graphic xmlns:a="http://schemas.openxmlformats.org/drawingml/2006/main">
+              <a:graphicData uri="http://schemas.openxmlformats.org/drawingml/2006/picture">
+                <pic:pic xmlns:pic="http://schemas.openxmlformats.org/drawingml/2006/picture">
+                  <pic:nvPicPr>
+                    <pic:cNvPr id="1" name=""/>
+                    <pic:cNvPicPr/>
+                  </pic:nvPicPr>
+                  <pic:blipFill rotWithShape="1">
+                    <a:blip r:embed="rId11">
+                      <a:extLst>
+                        <a:ext uri="{28A0092B-C50C-407E-A947-70E740481C1C}">
+                          <a14:useLocalDpi xmlns:a14="http://schemas.microsoft.com/office/drawing/2010/main" val="0"/>
+                        </a:ext>
+                      </a:extLst>
+                    </a:blip>
+                    <a:srcRect b="30034"/>
+                    <a:stretch/>
+                  </pic:blipFill>
+                  <pic:spPr bwMode="auto">
+                    <a:xfrm>
+                      <a:off x="0" y="0"/>
+                      <a:ext cx="5400040" cy="2848303"/>
+                    </a:xfrm>
+                    <a:prstGeom prst="rect">
+                      <a:avLst/>
+                    </a:prstGeom>
+                    <a:ln>
+                      <a:noFill/>
+                    </a:ln>
+                    <a:extLst>
+                      <a:ext uri="{53640926-AAD7-44D8-BBD7-CCE9431645EC}">
+                        <a14:shadowObscured xmlns:a14="http://schemas.microsoft.com/office/drawing/2010/main"/>
+                      </a:ext>
+                    </a:extLst>
+                  </pic:spPr>
+                </pic:pic>
+              </a:graphicData>
+            </a:graphic>
+          </wp:anchor>
+        </w:drawing>
+      </w:r>
+      <w:r>
+        <w:rPr>
+          <w:rFonts w:ascii="Times New Roman" w:hAnsi="Times New Roman" w:cs="Times New Roman"/>
+          <w:sz w:val="24"/>
+          <w:szCs w:val="24"/>
+        </w:rPr>
+        <w:t xml:space="preserve">Luego le pedí ayuda para resolver mi idea de agregar una imagen en una de las preguntas. Creía que podía realizarlo con un </w:t>
+      </w:r>
+      <w:proofErr w:type="spellStart"/>
+      <w:r>
+        <w:rPr>
+          <w:rFonts w:ascii="Times New Roman" w:hAnsi="Times New Roman" w:cs="Times New Roman"/>
+          <w:sz w:val="24"/>
+          <w:szCs w:val="24"/>
+        </w:rPr>
+        <w:t>popover</w:t>
+      </w:r>
+      <w:proofErr w:type="spellEnd"/>
+      <w:r>
+        <w:rPr>
+          <w:rFonts w:ascii="Times New Roman" w:hAnsi="Times New Roman" w:cs="Times New Roman"/>
+          <w:sz w:val="24"/>
+          <w:szCs w:val="24"/>
+        </w:rPr>
+        <w:t>, sobre un texto que dice “</w:t>
+      </w:r>
+      <w:r>
+        <w:rPr>
+          <w:rFonts w:ascii="Times New Roman" w:hAnsi="Times New Roman" w:cs="Times New Roman"/>
+          <w:sz w:val="24"/>
+          <w:szCs w:val="24"/>
+          <w:u w:val="single"/>
+        </w:rPr>
+        <w:t>esta obra</w:t>
+      </w:r>
+      <w:r>
+        <w:rPr>
+          <w:rFonts w:ascii="Times New Roman" w:hAnsi="Times New Roman" w:cs="Times New Roman"/>
+          <w:sz w:val="24"/>
+          <w:szCs w:val="24"/>
+        </w:rPr>
+        <w:t xml:space="preserve">” y que al tocarla salga el </w:t>
+      </w:r>
+      <w:proofErr w:type="spellStart"/>
+      <w:r>
+        <w:rPr>
+          <w:rFonts w:ascii="Times New Roman" w:hAnsi="Times New Roman" w:cs="Times New Roman"/>
+          <w:sz w:val="24"/>
+          <w:szCs w:val="24"/>
+        </w:rPr>
+        <w:t>popover</w:t>
+      </w:r>
+      <w:proofErr w:type="spellEnd"/>
+      <w:r>
+        <w:rPr>
+          <w:rFonts w:ascii="Times New Roman" w:hAnsi="Times New Roman" w:cs="Times New Roman"/>
+          <w:sz w:val="24"/>
+          <w:szCs w:val="24"/>
+        </w:rPr>
+        <w:t xml:space="preserve"> con la imagen, pero por algún error que no descifré, el código no funcionaba. Entonces </w:t>
+      </w:r>
+      <w:proofErr w:type="spellStart"/>
+      <w:r>
+        <w:rPr>
+          <w:rFonts w:ascii="Times New Roman" w:hAnsi="Times New Roman" w:cs="Times New Roman"/>
+          <w:sz w:val="24"/>
+          <w:szCs w:val="24"/>
+        </w:rPr>
+        <w:t>ChatGPT</w:t>
+      </w:r>
+      <w:proofErr w:type="spellEnd"/>
+      <w:r>
+        <w:rPr>
+          <w:rFonts w:ascii="Times New Roman" w:hAnsi="Times New Roman" w:cs="Times New Roman"/>
+          <w:sz w:val="24"/>
+          <w:szCs w:val="24"/>
+        </w:rPr>
+        <w:t xml:space="preserve"> me ofreció trabajar con un modal de </w:t>
+      </w:r>
+      <w:proofErr w:type="spellStart"/>
+      <w:r>
+        <w:rPr>
+          <w:rFonts w:ascii="Times New Roman" w:hAnsi="Times New Roman" w:cs="Times New Roman"/>
+          <w:sz w:val="24"/>
+          <w:szCs w:val="24"/>
+        </w:rPr>
+        <w:t>Bootstrap</w:t>
+      </w:r>
+      <w:proofErr w:type="spellEnd"/>
+      <w:r>
+        <w:rPr>
+          <w:rFonts w:ascii="Times New Roman" w:hAnsi="Times New Roman" w:cs="Times New Roman"/>
+          <w:sz w:val="24"/>
+          <w:szCs w:val="24"/>
+        </w:rPr>
+        <w:t>:</w:t>
+      </w:r>
+      <w:bookmarkStart w:id="0" w:name="_GoBack"/>
+      <w:bookmarkEnd w:id="0"/>
+    </w:p>
+    <w:p>
+      <w:pPr>
+        <w:rPr>
+          <w:rFonts w:ascii="Times New Roman" w:hAnsi="Times New Roman" w:cs="Times New Roman"/>
+          <w:sz w:val="24"/>
+          <w:szCs w:val="24"/>
+        </w:rPr>
+      </w:pPr>
+      <w:r>
+        <w:rPr>
+          <w:rFonts w:ascii="Times New Roman" w:hAnsi="Times New Roman" w:cs="Times New Roman"/>
+          <w:sz w:val="24"/>
+          <w:szCs w:val="24"/>
+        </w:rPr>
+        <w:lastRenderedPageBreak/>
+        <w:t xml:space="preserve">En esta oportunidad </w:t>
+      </w:r>
+      <w:proofErr w:type="spellStart"/>
+      <w:r>
+        <w:rPr>
+          <w:rFonts w:ascii="Times New Roman" w:hAnsi="Times New Roman" w:cs="Times New Roman"/>
+          <w:sz w:val="24"/>
+          <w:szCs w:val="24"/>
+        </w:rPr>
+        <w:t>ChatGPT</w:t>
+      </w:r>
+      <w:proofErr w:type="spellEnd"/>
+      <w:r>
+        <w:rPr>
+          <w:rFonts w:ascii="Times New Roman" w:hAnsi="Times New Roman" w:cs="Times New Roman"/>
+          <w:sz w:val="24"/>
+          <w:szCs w:val="24"/>
+        </w:rPr>
+        <w:t xml:space="preserve"> me fue de mucha ayuda para solucionar los problemas con herramientas que no conocía, considero que es muy buena alternativa si se usa a conciencia. </w:t>
+      </w:r>
+    </w:p>
+    <w:p>
+      <w:pPr>
+        <w:rPr>
+          <w:rFonts w:ascii="Times New Roman" w:hAnsi="Times New Roman" w:cs="Times New Roman"/>
+          <w:sz w:val="24"/>
+          <w:szCs w:val="24"/>
+        </w:rPr>
+      </w:pPr>
+      <w:r>
+        <w:rPr>
+          <w:rFonts w:ascii="Times New Roman" w:hAnsi="Times New Roman" w:cs="Times New Roman"/>
+          <w:sz w:val="24"/>
+          <w:szCs w:val="24"/>
+        </w:rPr>
+        <w:t xml:space="preserve">En </w:t>
+      </w:r>
+      <w:proofErr w:type="spellStart"/>
+      <w:r>
+        <w:rPr>
+          <w:rFonts w:ascii="Times New Roman" w:hAnsi="Times New Roman" w:cs="Times New Roman"/>
+          <w:sz w:val="24"/>
+          <w:szCs w:val="24"/>
+        </w:rPr>
+        <w:t>GitHub</w:t>
+      </w:r>
+      <w:proofErr w:type="spellEnd"/>
+      <w:r>
+        <w:rPr>
+          <w:rFonts w:ascii="Times New Roman" w:hAnsi="Times New Roman" w:cs="Times New Roman"/>
+          <w:sz w:val="24"/>
+          <w:szCs w:val="24"/>
+        </w:rPr>
+        <w:t xml:space="preserve"> igualmente, puede verse el proceso de trabajo en los distintos </w:t>
+      </w:r>
+      <w:proofErr w:type="spellStart"/>
+      <w:r>
+        <w:rPr>
+          <w:rFonts w:ascii="Times New Roman" w:hAnsi="Times New Roman" w:cs="Times New Roman"/>
+          <w:sz w:val="24"/>
+          <w:szCs w:val="24"/>
+        </w:rPr>
+        <w:t>commits</w:t>
+      </w:r>
+      <w:proofErr w:type="spellEnd"/>
+      <w:r>
+        <w:rPr>
+          <w:rFonts w:ascii="Times New Roman" w:hAnsi="Times New Roman" w:cs="Times New Roman"/>
+          <w:sz w:val="24"/>
+          <w:szCs w:val="24"/>
+        </w:rPr>
+        <w:t xml:space="preserve"> que realicé. </w:t>
       </w:r>
     </w:p>
     <w:sectPr>
@@ -4286,6 +5461,56 @@
     </w:sectPr>
   </w:body>
 </w:document>
+</file>
+
+<file path=word/endnotes.xml><?xml version="1.0" encoding="utf-8"?>
+<w:endnotes xmlns:wpc="http://schemas.microsoft.com/office/word/2010/wordprocessingCanvas" xmlns:mc="http://schemas.openxmlformats.org/markup-compatibility/2006" xmlns:o="urn:schemas-microsoft-com:office:office" xmlns:r="http://schemas.openxmlformats.org/officeDocument/2006/relationships" xmlns:m="http://schemas.openxmlformats.org/officeDocument/2006/math" xmlns:v="urn:schemas-microsoft-com:vml" xmlns:wp14="http://schemas.microsoft.com/office/word/2010/wordprocessingDrawing" xmlns:wp="http://schemas.openxmlformats.org/drawingml/2006/wordprocessingDrawing" xmlns:w10="urn:schemas-microsoft-com:office:word" xmlns:w="http://schemas.openxmlformats.org/wordprocessingml/2006/main" xmlns:w14="http://schemas.microsoft.com/office/word/2010/wordml" xmlns:w15="http://schemas.microsoft.com/office/word/2012/wordml" xmlns:wpg="http://schemas.microsoft.com/office/word/2010/wordprocessingGroup" xmlns:wpi="http://schemas.microsoft.com/office/word/2010/wordprocessingInk" xmlns:wne="http://schemas.microsoft.com/office/word/2006/wordml" xmlns:wps="http://schemas.microsoft.com/office/word/2010/wordprocessingShape" mc:Ignorable="w14 w15 wp14">
+  <w:endnote w:type="separator" w:id="-1">
+    <w:p>
+      <w:pPr>
+        <w:spacing w:line="240" w:lineRule="auto"/>
+      </w:pPr>
+      <w:r>
+        <w:separator/>
+      </w:r>
+    </w:p>
+  </w:endnote>
+  <w:endnote w:type="continuationSeparator" w:id="0">
+    <w:p>
+      <w:pPr>
+        <w:spacing w:line="240" w:lineRule="auto"/>
+      </w:pPr>
+      <w:r>
+        <w:continuationSeparator/>
+      </w:r>
+    </w:p>
+  </w:endnote>
+</w:endnotes>
+</file>
+
+<file path=word/footnotes.xml><?xml version="1.0" encoding="utf-8"?>
+<w:footnotes xmlns:wpc="http://schemas.microsoft.com/office/word/2010/wordprocessingCanvas" xmlns:mc="http://schemas.openxmlformats.org/markup-compatibility/2006" xmlns:o="urn:schemas-microsoft-com:office:office" xmlns:r="http://schemas.openxmlformats.org/officeDocument/2006/relationships" xmlns:m="http://schemas.openxmlformats.org/officeDocument/2006/math" xmlns:v="urn:schemas-microsoft-com:vml" xmlns:wp14="http://schemas.microsoft.com/office/word/2010/wordprocessingDrawing" xmlns:wp="http://schemas.openxmlformats.org/drawingml/2006/wordprocessingDrawing" xmlns:w10="urn:schemas-microsoft-com:office:word" xmlns:w="http://schemas.openxmlformats.org/wordprocessingml/2006/main" xmlns:w14="http://schemas.microsoft.com/office/word/2010/wordml" xmlns:w15="http://schemas.microsoft.com/office/word/2012/wordml" xmlns:wpg="http://schemas.microsoft.com/office/word/2010/wordprocessingGroup" xmlns:wpi="http://schemas.microsoft.com/office/word/2010/wordprocessingInk" xmlns:wne="http://schemas.microsoft.com/office/word/2006/wordml" xmlns:wps="http://schemas.microsoft.com/office/word/2010/wordprocessingShape" mc:Ignorable="w14 w15 wp14">
+  <w:footnote w:type="separator" w:id="-1">
+    <w:p>
+      <w:pPr>
+        <w:spacing w:line="240" w:lineRule="auto"/>
+      </w:pPr>
+      <w:r>
+        <w:separator/>
+      </w:r>
+    </w:p>
+  </w:footnote>
+  <w:footnote w:type="continuationSeparator" w:id="0">
+    <w:p>
+      <w:pPr>
+        <w:spacing w:line="240" w:lineRule="auto"/>
+      </w:pPr>
+      <w:r>
+        <w:continuationSeparator/>
+      </w:r>
+    </w:p>
+  </w:footnote>
+</w:footnotes>
 </file>
 
 <file path=word/styles.xml><?xml version="1.0" encoding="utf-8"?>
@@ -4721,6 +5946,50 @@
       <w:u w:val="single"/>
     </w:rPr>
   </w:style>
+  <w:style w:type="paragraph" w:styleId="Encabezado">
+    <w:name w:val="header"/>
+    <w:basedOn w:val="Normal"/>
+    <w:link w:val="EncabezadoCar"/>
+    <w:uiPriority w:val="99"/>
+    <w:unhideWhenUsed/>
+    <w:rsid w:val="00A06912"/>
+    <w:pPr>
+      <w:tabs>
+        <w:tab w:val="center" w:pos="4252"/>
+        <w:tab w:val="right" w:pos="8504"/>
+      </w:tabs>
+      <w:spacing w:line="240" w:lineRule="auto"/>
+    </w:pPr>
+  </w:style>
+  <w:style w:type="character" w:customStyle="1" w:styleId="EncabezadoCar">
+    <w:name w:val="Encabezado Car"/>
+    <w:basedOn w:val="Fuentedeprrafopredeter"/>
+    <w:link w:val="Encabezado"/>
+    <w:uiPriority w:val="99"/>
+    <w:rsid w:val="00A06912"/>
+  </w:style>
+  <w:style w:type="paragraph" w:styleId="Piedepgina">
+    <w:name w:val="footer"/>
+    <w:basedOn w:val="Normal"/>
+    <w:link w:val="PiedepginaCar"/>
+    <w:uiPriority w:val="99"/>
+    <w:unhideWhenUsed/>
+    <w:rsid w:val="00A06912"/>
+    <w:pPr>
+      <w:tabs>
+        <w:tab w:val="center" w:pos="4252"/>
+        <w:tab w:val="right" w:pos="8504"/>
+      </w:tabs>
+      <w:spacing w:line="240" w:lineRule="auto"/>
+    </w:pPr>
+  </w:style>
+  <w:style w:type="character" w:customStyle="1" w:styleId="PiedepginaCar">
+    <w:name w:val="Pie de página Car"/>
+    <w:basedOn w:val="Fuentedeprrafopredeter"/>
+    <w:link w:val="Piedepgina"/>
+    <w:uiPriority w:val="99"/>
+    <w:rsid w:val="00A06912"/>
+  </w:style>
 </w:styles>
 </file>
 

</xml_diff>